<commit_message>
purge and replace and rename 23
</commit_message>
<xml_diff>
--- a/resumes/Resume-Jay-Sprout-05-19-2023.docx
+++ b/resumes/Resume-Jay-Sprout-05-19-2023.docx
@@ -353,7 +353,15 @@
           <w:b/>
           <w:bCs/>
         </w:rPr>
-        <w:t>Aug 2023</w:t>
+        <w:t>July</w:t>
+      </w:r>
+      <w:r>
+        <w:rPr>
+          <w:rFonts w:cs="Arial"/>
+          <w:b/>
+          <w:bCs/>
+        </w:rPr>
+        <w:t xml:space="preserve"> 2023</w:t>
       </w:r>
     </w:p>
     <w:p>

</xml_diff>